<commit_message>
+ Navbar UI + Sidebar UI + Page Structure
</commit_message>
<xml_diff>
--- a/docs/Features and ideas list.docx
+++ b/docs/Features and ideas list.docx
@@ -323,13 +323,27 @@
           <w:numId w:val="5"/>
         </w:numPr>
       </w:pPr>
+      <w:r>
+        <w:t>_</w:t>
+      </w:r>
       <w:proofErr w:type="gramStart"/>
       <w:r>
-        <w:t>Id :</w:t>
+        <w:t>id</w:t>
+      </w:r>
+      <w:r>
+        <w:t xml:space="preserve"> :</w:t>
       </w:r>
       <w:proofErr w:type="gramEnd"/>
       <w:r>
-        <w:t xml:space="preserve"> Integer</w:t>
+        <w:t xml:space="preserve"> </w:t>
+      </w:r>
+      <w:proofErr w:type="spellStart"/>
+      <w:r>
+        <w:t>ObjectID</w:t>
+      </w:r>
+      <w:proofErr w:type="spellEnd"/>
+      <w:r>
+        <w:t xml:space="preserve"> (string)</w:t>
       </w:r>
     </w:p>
     <w:p>
@@ -340,26 +354,260 @@
           <w:numId w:val="5"/>
         </w:numPr>
       </w:pPr>
-      <w:r>
-        <w:t>Category</w:t>
-      </w:r>
-      <w:r>
-        <w:t>(</w:t>
-      </w:r>
       <w:proofErr w:type="spellStart"/>
       <w:r>
-        <w:t>ies</w:t>
+        <w:t>productId</w:t>
+      </w:r>
+      <w:proofErr w:type="spellEnd"/>
+      <w:r>
+        <w:t>: string</w:t>
+      </w:r>
+      <w:r>
+        <w:t xml:space="preserve"> </w:t>
+      </w:r>
+      <w:r>
+        <w:rPr>
+          <w:i/>
+          <w:iCs/>
+        </w:rPr>
+        <w:t>UNIQUE</w:t>
+      </w:r>
+    </w:p>
+    <w:p>
+      <w:pPr>
+        <w:pStyle w:val="ListParagraph"/>
+        <w:numPr>
+          <w:ilvl w:val="1"/>
+          <w:numId w:val="5"/>
+        </w:numPr>
+      </w:pPr>
+      <w:proofErr w:type="spellStart"/>
+      <w:r>
+        <w:t>productName</w:t>
+      </w:r>
+      <w:proofErr w:type="spellEnd"/>
+      <w:r>
+        <w:t>: string</w:t>
+      </w:r>
+    </w:p>
+    <w:p>
+      <w:pPr>
+        <w:pStyle w:val="ListParagraph"/>
+        <w:numPr>
+          <w:ilvl w:val="1"/>
+          <w:numId w:val="5"/>
+        </w:numPr>
+      </w:pPr>
+      <w:r>
+        <w:t>category: string</w:t>
+      </w:r>
+    </w:p>
+    <w:p>
+      <w:pPr>
+        <w:pStyle w:val="ListParagraph"/>
+        <w:numPr>
+          <w:ilvl w:val="1"/>
+          <w:numId w:val="5"/>
+        </w:numPr>
+      </w:pPr>
+      <w:r>
+        <w:t>price: double/decimal</w:t>
+      </w:r>
+    </w:p>
+    <w:p>
+      <w:pPr>
+        <w:pStyle w:val="ListParagraph"/>
+        <w:numPr>
+          <w:ilvl w:val="1"/>
+          <w:numId w:val="5"/>
+        </w:numPr>
+      </w:pPr>
+      <w:proofErr w:type="gramStart"/>
+      <w:r>
+        <w:t>discount?:</w:t>
+      </w:r>
+      <w:proofErr w:type="gramEnd"/>
+      <w:r>
+        <w:t xml:space="preserve"> double/decimal</w:t>
+      </w:r>
+    </w:p>
+    <w:p>
+      <w:pPr>
+        <w:pStyle w:val="ListParagraph"/>
+        <w:numPr>
+          <w:ilvl w:val="1"/>
+          <w:numId w:val="5"/>
+        </w:numPr>
+      </w:pPr>
+      <w:r>
+        <w:t xml:space="preserve">images: </w:t>
+      </w:r>
+      <w:proofErr w:type="gramStart"/>
+      <w:r>
+        <w:t>string[</w:t>
+      </w:r>
+      <w:proofErr w:type="gramEnd"/>
+      <w:r>
+        <w:t>]</w:t>
+      </w:r>
+    </w:p>
+    <w:p>
+      <w:pPr>
+        <w:pStyle w:val="ListParagraph"/>
+        <w:numPr>
+          <w:ilvl w:val="1"/>
+          <w:numId w:val="5"/>
+        </w:numPr>
+      </w:pPr>
+      <w:r>
+        <w:t>stock: integer</w:t>
+      </w:r>
+    </w:p>
+    <w:p>
+      <w:pPr>
+        <w:pStyle w:val="ListParagraph"/>
+        <w:numPr>
+          <w:ilvl w:val="1"/>
+          <w:numId w:val="5"/>
+        </w:numPr>
+      </w:pPr>
+      <w:r>
+        <w:t>description: string</w:t>
+      </w:r>
+    </w:p>
+    <w:p>
+      <w:pPr>
+        <w:pStyle w:val="ListParagraph"/>
+        <w:numPr>
+          <w:ilvl w:val="1"/>
+          <w:numId w:val="5"/>
+        </w:numPr>
+      </w:pPr>
+      <w:r>
+        <w:rPr>
+          <w:color w:val="FF0000"/>
+        </w:rPr>
+        <w:t>attributes</w:t>
+      </w:r>
+      <w:r>
+        <w:t>: object</w:t>
+      </w:r>
+      <w:r>
+        <w:tab/>
+        <w:t xml:space="preserve">(object with more product-specific </w:t>
+      </w:r>
+      <w:r>
+        <w:t>properties</w:t>
+      </w:r>
+      <w:r>
+        <w:t xml:space="preserve"> -&gt; mongo schemas</w:t>
+      </w:r>
+      <w:r>
+        <w:t>)</w:t>
+      </w:r>
+    </w:p>
+    <w:p>
+      <w:pPr>
+        <w:pStyle w:val="Heading2"/>
+      </w:pPr>
+      <w:r>
+        <w:t>User</w:t>
+      </w:r>
+    </w:p>
+    <w:p>
+      <w:pPr>
+        <w:pStyle w:val="ListParagraph"/>
+        <w:numPr>
+          <w:ilvl w:val="0"/>
+          <w:numId w:val="5"/>
+        </w:numPr>
+      </w:pPr>
+      <w:r>
+        <w:t>Properties:</w:t>
+      </w:r>
+    </w:p>
+    <w:p>
+      <w:pPr>
+        <w:pStyle w:val="ListParagraph"/>
+        <w:numPr>
+          <w:ilvl w:val="1"/>
+          <w:numId w:val="5"/>
+        </w:numPr>
+      </w:pPr>
+      <w:proofErr w:type="gramStart"/>
+      <w:r>
+        <w:t>Id :</w:t>
+      </w:r>
+      <w:proofErr w:type="gramEnd"/>
+      <w:r>
+        <w:t xml:space="preserve"> Integer</w:t>
+      </w:r>
+    </w:p>
+    <w:p>
+      <w:pPr>
+        <w:pStyle w:val="ListParagraph"/>
+        <w:numPr>
+          <w:ilvl w:val="1"/>
+          <w:numId w:val="5"/>
+        </w:numPr>
+      </w:pPr>
+      <w:proofErr w:type="gramStart"/>
+      <w:r>
+        <w:t>Email :</w:t>
+      </w:r>
+      <w:proofErr w:type="gramEnd"/>
+      <w:r>
+        <w:t xml:space="preserve"> String</w:t>
+      </w:r>
+    </w:p>
+    <w:p>
+      <w:pPr>
+        <w:pStyle w:val="ListParagraph"/>
+        <w:numPr>
+          <w:ilvl w:val="1"/>
+          <w:numId w:val="5"/>
+        </w:numPr>
+      </w:pPr>
+      <w:r>
+        <w:t>Username: String</w:t>
+      </w:r>
+    </w:p>
+    <w:p>
+      <w:pPr>
+        <w:pStyle w:val="ListParagraph"/>
+        <w:numPr>
+          <w:ilvl w:val="1"/>
+          <w:numId w:val="5"/>
+        </w:numPr>
+      </w:pPr>
+      <w:r>
+        <w:t>Password</w:t>
+      </w:r>
+      <w:proofErr w:type="gramStart"/>
+      <w:r>
+        <w:t>? :</w:t>
+      </w:r>
+      <w:proofErr w:type="gramEnd"/>
+      <w:r>
+        <w:t xml:space="preserve"> String</w:t>
+      </w:r>
+    </w:p>
+    <w:p>
+      <w:pPr>
+        <w:pStyle w:val="ListParagraph"/>
+        <w:numPr>
+          <w:ilvl w:val="1"/>
+          <w:numId w:val="5"/>
+        </w:numPr>
+      </w:pPr>
+      <w:proofErr w:type="spellStart"/>
+      <w:r>
+        <w:t>PhoneNumber</w:t>
       </w:r>
       <w:proofErr w:type="spellEnd"/>
       <w:proofErr w:type="gramStart"/>
       <w:r>
-        <w:t>)</w:t>
-      </w:r>
-      <w:r>
-        <w:t xml:space="preserve"> </w:t>
-      </w:r>
-      <w:r>
-        <w:t>:</w:t>
+        <w:t>? :</w:t>
       </w:r>
       <w:proofErr w:type="gramEnd"/>
       <w:r>
@@ -374,85 +622,20 @@
           <w:numId w:val="5"/>
         </w:numPr>
       </w:pPr>
-      <w:proofErr w:type="gramStart"/>
-      <w:r>
-        <w:t>Name :</w:t>
-      </w:r>
-      <w:proofErr w:type="gramEnd"/>
-      <w:r>
-        <w:t xml:space="preserve"> String</w:t>
-      </w:r>
-    </w:p>
-    <w:p>
-      <w:pPr>
-        <w:pStyle w:val="ListParagraph"/>
-        <w:numPr>
-          <w:ilvl w:val="1"/>
-          <w:numId w:val="5"/>
-        </w:numPr>
-      </w:pPr>
-      <w:r>
-        <w:t>Price: Double/Decimal</w:t>
-      </w:r>
-    </w:p>
-    <w:p>
-      <w:pPr>
-        <w:pStyle w:val="ListParagraph"/>
-        <w:numPr>
-          <w:ilvl w:val="1"/>
-          <w:numId w:val="5"/>
-        </w:numPr>
-      </w:pPr>
-      <w:r>
-        <w:t>Description: String</w:t>
-      </w:r>
-    </w:p>
-    <w:p>
-      <w:pPr>
-        <w:pStyle w:val="ListParagraph"/>
-        <w:numPr>
-          <w:ilvl w:val="1"/>
-          <w:numId w:val="5"/>
-        </w:numPr>
-      </w:pPr>
-      <w:r>
-        <w:t>Brand</w:t>
-      </w:r>
-    </w:p>
-    <w:p>
-      <w:pPr>
-        <w:pStyle w:val="ListParagraph"/>
-        <w:numPr>
-          <w:ilvl w:val="1"/>
-          <w:numId w:val="5"/>
-        </w:numPr>
-      </w:pPr>
-      <w:r>
-        <w:t>image(s): String/?</w:t>
-      </w:r>
-    </w:p>
-    <w:p>
-      <w:pPr>
-        <w:pStyle w:val="ListParagraph"/>
-        <w:numPr>
-          <w:ilvl w:val="1"/>
-          <w:numId w:val="5"/>
-        </w:numPr>
-      </w:pPr>
-      <w:r>
-        <w:t>quantity: Integer</w:t>
-      </w:r>
-    </w:p>
-    <w:p>
-      <w:pPr>
-        <w:pStyle w:val="ListParagraph"/>
-        <w:numPr>
-          <w:ilvl w:val="1"/>
-          <w:numId w:val="5"/>
-        </w:numPr>
-      </w:pPr>
-      <w:r>
-        <w:t>tags: List&lt;String&gt;</w:t>
+      <w:r>
+        <w:t xml:space="preserve">Role: “customer” | “admin” </w:t>
+      </w:r>
+    </w:p>
+    <w:p>
+      <w:pPr>
+        <w:pStyle w:val="Heading1"/>
+      </w:pPr>
+      <w:r>
+        <w:br w:type="page"/>
+      </w:r>
+      <w:r>
+        <w:lastRenderedPageBreak/>
+        <w:t>Development</w:t>
       </w:r>
     </w:p>
     <w:p>
@@ -460,7 +643,7 @@
         <w:pStyle w:val="Heading2"/>
       </w:pPr>
       <w:r>
-        <w:t>User</w:t>
+        <w:t>Source Control</w:t>
       </w:r>
     </w:p>
     <w:p>
@@ -472,127 +655,19 @@
         </w:numPr>
       </w:pPr>
       <w:r>
-        <w:t>Properties:</w:t>
-      </w:r>
-    </w:p>
-    <w:p>
-      <w:pPr>
-        <w:pStyle w:val="ListParagraph"/>
-        <w:numPr>
-          <w:ilvl w:val="1"/>
-          <w:numId w:val="5"/>
-        </w:numPr>
-      </w:pPr>
-      <w:proofErr w:type="gramStart"/>
-      <w:r>
-        <w:t>Id :</w:t>
-      </w:r>
-      <w:proofErr w:type="gramEnd"/>
-      <w:r>
-        <w:t xml:space="preserve"> Integer</w:t>
-      </w:r>
-    </w:p>
-    <w:p>
-      <w:pPr>
-        <w:pStyle w:val="ListParagraph"/>
-        <w:numPr>
-          <w:ilvl w:val="1"/>
-          <w:numId w:val="5"/>
-        </w:numPr>
-      </w:pPr>
-      <w:proofErr w:type="gramStart"/>
-      <w:r>
-        <w:t>Email :</w:t>
-      </w:r>
-      <w:proofErr w:type="gramEnd"/>
-      <w:r>
-        <w:t xml:space="preserve"> String</w:t>
-      </w:r>
-    </w:p>
-    <w:p>
-      <w:pPr>
-        <w:pStyle w:val="ListParagraph"/>
-        <w:numPr>
-          <w:ilvl w:val="1"/>
-          <w:numId w:val="5"/>
-        </w:numPr>
-      </w:pPr>
-      <w:r>
-        <w:t>Username: String</w:t>
-      </w:r>
-    </w:p>
-    <w:p>
-      <w:pPr>
-        <w:pStyle w:val="ListParagraph"/>
-        <w:numPr>
-          <w:ilvl w:val="1"/>
-          <w:numId w:val="5"/>
-        </w:numPr>
-      </w:pPr>
-      <w:r>
-        <w:t>Password</w:t>
-      </w:r>
-      <w:proofErr w:type="gramStart"/>
-      <w:r>
-        <w:t>? :</w:t>
-      </w:r>
-      <w:proofErr w:type="gramEnd"/>
-      <w:r>
-        <w:t xml:space="preserve"> String</w:t>
-      </w:r>
-    </w:p>
-    <w:p>
-      <w:pPr>
-        <w:pStyle w:val="ListParagraph"/>
-        <w:numPr>
-          <w:ilvl w:val="1"/>
-          <w:numId w:val="5"/>
-        </w:numPr>
-      </w:pPr>
+        <w:t xml:space="preserve">Practice </w:t>
+      </w:r>
       <w:proofErr w:type="spellStart"/>
       <w:r>
-        <w:t>PhoneNumber</w:t>
+        <w:rPr>
+          <w:b/>
+          <w:bCs/>
+        </w:rPr>
+        <w:t>monorepo</w:t>
       </w:r>
       <w:proofErr w:type="spellEnd"/>
-      <w:proofErr w:type="gramStart"/>
-      <w:r>
-        <w:t>? :</w:t>
-      </w:r>
-      <w:proofErr w:type="gramEnd"/>
-      <w:r>
-        <w:t xml:space="preserve"> String</w:t>
-      </w:r>
-    </w:p>
-    <w:p>
-      <w:pPr>
-        <w:pStyle w:val="ListParagraph"/>
-        <w:numPr>
-          <w:ilvl w:val="1"/>
-          <w:numId w:val="5"/>
-        </w:numPr>
-      </w:pPr>
-      <w:r>
-        <w:t xml:space="preserve">Role: “customer” | “admin” </w:t>
-      </w:r>
-    </w:p>
-    <w:p>
-      <w:pPr>
-        <w:pStyle w:val="Heading1"/>
-      </w:pPr>
-      <w:r>
-        <w:br w:type="page"/>
-      </w:r>
-      <w:r>
-        <w:lastRenderedPageBreak/>
-        <w:t>Development</w:t>
-      </w:r>
-    </w:p>
-    <w:p>
-      <w:pPr>
-        <w:pStyle w:val="Heading2"/>
-      </w:pPr>
-      <w:r>
-        <w:t>Source Control</w:t>
+      <w:r>
+        <w:t xml:space="preserve"> style on git</w:t>
       </w:r>
     </w:p>
     <w:p>
@@ -604,30 +679,6 @@
         </w:numPr>
       </w:pPr>
       <w:r>
-        <w:t xml:space="preserve">Practice </w:t>
-      </w:r>
-      <w:proofErr w:type="spellStart"/>
-      <w:r>
-        <w:rPr>
-          <w:b/>
-          <w:bCs/>
-        </w:rPr>
-        <w:t>monorepo</w:t>
-      </w:r>
-      <w:proofErr w:type="spellEnd"/>
-      <w:r>
-        <w:t xml:space="preserve"> style on git</w:t>
-      </w:r>
-    </w:p>
-    <w:p>
-      <w:pPr>
-        <w:pStyle w:val="ListParagraph"/>
-        <w:numPr>
-          <w:ilvl w:val="0"/>
-          <w:numId w:val="5"/>
-        </w:numPr>
-      </w:pPr>
-      <w:r>
         <w:t>Project structure:</w:t>
       </w:r>
     </w:p>
@@ -661,15 +712,7 @@
       </w:r>
       <w:proofErr w:type="gramEnd"/>
       <w:r>
-        <w:t xml:space="preserve"> (</w:t>
-      </w:r>
-      <w:proofErr w:type="spellStart"/>
-      <w:r>
-        <w:t>Next.js</w:t>
-      </w:r>
-      <w:proofErr w:type="spellEnd"/>
-      <w:r>
-        <w:t xml:space="preserve"> app)</w:t>
+        <w:t xml:space="preserve"> (Next.js app)</w:t>
       </w:r>
     </w:p>
     <w:p>
@@ -702,13 +745,8 @@
         <w:pStyle w:val="ListParagraph"/>
       </w:pPr>
       <w:r>
-        <w:t>/</w:t>
-      </w:r>
-      <w:proofErr w:type="spellStart"/>
-      <w:r>
-        <w:t>README.md</w:t>
-      </w:r>
-      <w:proofErr w:type="spellEnd"/>
+        <w:t>/README.md</w:t>
+      </w:r>
     </w:p>
     <w:p>
       <w:pPr>
@@ -1507,16 +1545,8 @@
           <w:rPr>
             <w:rStyle w:val="Hyperlink"/>
           </w:rPr>
-          <w:t>https://me-</w:t>
+          <w:t>https://me-commerce.com</w:t>
         </w:r>
-        <w:proofErr w:type="spellStart"/>
-        <w:r>
-          <w:rPr>
-            <w:rStyle w:val="Hyperlink"/>
-          </w:rPr>
-          <w:t>commerce.com</w:t>
-        </w:r>
-        <w:proofErr w:type="spellEnd"/>
       </w:hyperlink>
     </w:p>
     <w:p>
@@ -1535,16 +1565,8 @@
           <w:rPr>
             <w:rStyle w:val="Hyperlink"/>
           </w:rPr>
-          <w:t>https://</w:t>
+          <w:t>https://api.me-commerce.com</w:t>
         </w:r>
-        <w:proofErr w:type="spellStart"/>
-        <w:r>
-          <w:rPr>
-            <w:rStyle w:val="Hyperlink"/>
-          </w:rPr>
-          <w:t>api.me-commerce.com</w:t>
-        </w:r>
-        <w:proofErr w:type="spellEnd"/>
       </w:hyperlink>
     </w:p>
     <w:p>
@@ -1556,15 +1578,7 @@
         </w:numPr>
       </w:pPr>
       <w:r>
-        <w:t>Rough roadmap for the future (</w:t>
-      </w:r>
-      <w:proofErr w:type="spellStart"/>
-      <w:r>
-        <w:t>GPT</w:t>
-      </w:r>
-      <w:proofErr w:type="spellEnd"/>
-      <w:r>
-        <w:t xml:space="preserve"> response/advice):</w:t>
+        <w:t>Rough roadmap for the future (GPT response/advice):</w:t>
       </w:r>
     </w:p>
     <w:p>
@@ -1797,7 +1811,7 @@
           <w:lang w:val="sr-Latn-RS"/>
         </w:rPr>
         <w:pict w14:anchorId="5AD2DA58">
-          <v:rect id="_x0000_i1055" style="width:0;height:1.5pt" o:hralign="center" o:hrstd="t" o:hr="t" fillcolor="#a0a0a0" stroked="f"/>
+          <v:rect id="_x0000_i1025" style="width:0;height:1.5pt" o:hralign="center" o:hrstd="t" o:hr="t" fillcolor="#a0a0a0" stroked="f"/>
         </w:pict>
       </w:r>
     </w:p>
@@ -2088,7 +2102,7 @@
         </w:rPr>
         <w:lastRenderedPageBreak/>
         <w:pict w14:anchorId="660F46F8">
-          <v:rect id="_x0000_i1056" style="width:0;height:1.5pt" o:hralign="center" o:hrstd="t" o:hr="t" fillcolor="#a0a0a0" stroked="f"/>
+          <v:rect id="_x0000_i1026" style="width:0;height:1.5pt" o:hralign="center" o:hrstd="t" o:hr="t" fillcolor="#a0a0a0" stroked="f"/>
         </w:pict>
       </w:r>
     </w:p>
@@ -2343,7 +2357,7 @@
           <w:lang w:val="sr-Latn-RS"/>
         </w:rPr>
         <w:pict w14:anchorId="73229299">
-          <v:rect id="_x0000_i1057" style="width:0;height:1.5pt" o:hralign="center" o:hrstd="t" o:hr="t" fillcolor="#a0a0a0" stroked="f"/>
+          <v:rect id="_x0000_i1027" style="width:0;height:1.5pt" o:hralign="center" o:hrstd="t" o:hr="t" fillcolor="#a0a0a0" stroked="f"/>
         </w:pict>
       </w:r>
     </w:p>
@@ -2551,7 +2565,7 @@
           <w:lang w:val="sr-Latn-RS"/>
         </w:rPr>
         <w:pict w14:anchorId="105EF71D">
-          <v:rect id="_x0000_i1058" style="width:0;height:1.5pt" o:hralign="center" o:hrstd="t" o:hr="t" fillcolor="#a0a0a0" stroked="f"/>
+          <v:rect id="_x0000_i1028" style="width:0;height:1.5pt" o:hralign="center" o:hrstd="t" o:hr="t" fillcolor="#a0a0a0" stroked="f"/>
         </w:pict>
       </w:r>
     </w:p>
@@ -2634,7 +2648,7 @@
           <w:lang w:val="sr-Latn-RS"/>
         </w:rPr>
         <w:pict w14:anchorId="263ACD02">
-          <v:rect id="_x0000_i1059" style="width:0;height:1.5pt" o:hralign="center" o:hrstd="t" o:hr="t" fillcolor="#a0a0a0" stroked="f"/>
+          <v:rect id="_x0000_i1029" style="width:0;height:1.5pt" o:hralign="center" o:hrstd="t" o:hr="t" fillcolor="#a0a0a0" stroked="f"/>
         </w:pict>
       </w:r>
     </w:p>
@@ -4904,6 +4918,7 @@
   <w:style w:type="character" w:default="1" w:styleId="DefaultParagraphFont">
     <w:name w:val="Default Paragraph Font"/>
     <w:uiPriority w:val="1"/>
+    <w:semiHidden/>
     <w:unhideWhenUsed/>
   </w:style>
   <w:style w:type="table" w:default="1" w:styleId="TableNormal">

</xml_diff>

<commit_message>
+incremental change to UI
</commit_message>
<xml_diff>
--- a/docs/Features and ideas list.docx
+++ b/docs/Features and ideas list.docx
@@ -339,10 +339,7 @@
       </w:r>
       <w:proofErr w:type="gramEnd"/>
       <w:r>
-        <w:t>]</w:t>
-      </w:r>
-      <w:r>
-        <w:t xml:space="preserve"> – </w:t>
+        <w:t xml:space="preserve">] – </w:t>
       </w:r>
       <w:r>
         <w:rPr>
@@ -428,6 +425,19 @@
       <w:r>
         <w:tab/>
         <w:t>(object with more product-specific properties -&gt; mongo schemas)</w:t>
+      </w:r>
+      <w:r>
+        <w:t xml:space="preserve"> – form with </w:t>
+      </w:r>
+      <w:r>
+        <w:rPr>
+          <w:i/>
+          <w:iCs/>
+        </w:rPr>
+        <w:t>add field</w:t>
+      </w:r>
+      <w:r>
+        <w:t xml:space="preserve"> button for adding attributes</w:t>
       </w:r>
     </w:p>
     <w:p>
@@ -897,6 +907,23 @@
       </w:pPr>
       <w:r>
         <w:t>subcategories: Array&lt;Category&gt;</w:t>
+      </w:r>
+    </w:p>
+    <w:p>
+      <w:pPr>
+        <w:pStyle w:val="ListParagraph"/>
+        <w:numPr>
+          <w:ilvl w:val="1"/>
+          <w:numId w:val="5"/>
+        </w:numPr>
+      </w:pPr>
+      <w:proofErr w:type="gramStart"/>
+      <w:r>
+        <w:t>image?:</w:t>
+      </w:r>
+      <w:proofErr w:type="gramEnd"/>
+      <w:r>
+        <w:t xml:space="preserve"> string</w:t>
       </w:r>
     </w:p>
     <w:p/>

</xml_diff>